<commit_message>
morgonmöte samt liten fix i acc settings (inte fixat helt)
</commit_message>
<xml_diff>
--- a/documentation/mogonmöten.docx
+++ b/documentation/mogonmöten.docx
@@ -1,6 +1,6 @@
 
 <file path=word/document.xml><?xml version="1.0" encoding="utf-8"?>
-<w:document xmlns:wpc="http://schemas.microsoft.com/office/word/2010/wordprocessingCanvas" xmlns:cx="http://schemas.microsoft.com/office/drawing/2014/chartex" xmlns:cx1="http://schemas.microsoft.com/office/drawing/2015/9/8/chartex" xmlns:cx2="http://schemas.microsoft.com/office/drawing/2015/10/21/chartex" xmlns:mc="http://schemas.openxmlformats.org/markup-compatibility/2006" xmlns:o="urn:schemas-microsoft-com:office:office" xmlns:r="http://schemas.openxmlformats.org/officeDocument/2006/relationships" xmlns:m="http://schemas.openxmlformats.org/officeDocument/2006/math" xmlns:v="urn:schemas-microsoft-com:vml" xmlns:wp14="http://schemas.microsoft.com/office/word/2010/wordprocessingDrawing" xmlns:wp="http://schemas.openxmlformats.org/drawingml/2006/wordprocessingDrawing" xmlns:w10="urn:schemas-microsoft-com:office:word" xmlns:w="http://schemas.openxmlformats.org/wordprocessingml/2006/main" xmlns:w14="http://schemas.microsoft.com/office/word/2010/wordml" xmlns:w15="http://schemas.microsoft.com/office/word/2012/wordml" xmlns:w16se="http://schemas.microsoft.com/office/word/2015/wordml/symex" xmlns:wpg="http://schemas.microsoft.com/office/word/2010/wordprocessingGroup" xmlns:wpi="http://schemas.microsoft.com/office/word/2010/wordprocessingInk" xmlns:wne="http://schemas.microsoft.com/office/word/2006/wordml" xmlns:wps="http://schemas.microsoft.com/office/word/2010/wordprocessingShape" mc:Ignorable="w14 w15 w16se wp14">
+<w:document xmlns:wpc="http://schemas.microsoft.com/office/word/2010/wordprocessingCanvas" xmlns:cx="http://schemas.microsoft.com/office/drawing/2014/chartex" xmlns:cx1="http://schemas.microsoft.com/office/drawing/2015/9/8/chartex" xmlns:mc="http://schemas.openxmlformats.org/markup-compatibility/2006" xmlns:o="urn:schemas-microsoft-com:office:office" xmlns:r="http://schemas.openxmlformats.org/officeDocument/2006/relationships" xmlns:m="http://schemas.openxmlformats.org/officeDocument/2006/math" xmlns:v="urn:schemas-microsoft-com:vml" xmlns:wp14="http://schemas.microsoft.com/office/word/2010/wordprocessingDrawing" xmlns:wp="http://schemas.openxmlformats.org/drawingml/2006/wordprocessingDrawing" xmlns:w10="urn:schemas-microsoft-com:office:word" xmlns:w="http://schemas.openxmlformats.org/wordprocessingml/2006/main" xmlns:w14="http://schemas.microsoft.com/office/word/2010/wordml" xmlns:w15="http://schemas.microsoft.com/office/word/2012/wordml" xmlns:w16se="http://schemas.microsoft.com/office/word/2015/wordml/symex" xmlns:wpg="http://schemas.microsoft.com/office/word/2010/wordprocessingGroup" xmlns:wpi="http://schemas.microsoft.com/office/word/2010/wordprocessingInk" xmlns:wne="http://schemas.microsoft.com/office/word/2006/wordml" xmlns:wps="http://schemas.microsoft.com/office/word/2010/wordprocessingShape" mc:Ignorable="w14 w15 w16se wp14">
   <w:body>
     <w:p>
       <w:r>
@@ -22,7 +22,15 @@
     </w:p>
     <w:p>
       <w:r>
-        <w:t>Igår så gjordes Gruppkontraktet, ER och logiska modellen klart. Vi började också med Projektplanen och gantschemat.</w:t>
+        <w:t xml:space="preserve">Igår så gjordes Gruppkontraktet, ER och logiska modellen klart. Vi började också med Projektplanen och </w:t>
+      </w:r>
+      <w:proofErr w:type="spellStart"/>
+      <w:r>
+        <w:t>gantschemat</w:t>
+      </w:r>
+      <w:proofErr w:type="spellEnd"/>
+      <w:r>
+        <w:t>.</w:t>
       </w:r>
     </w:p>
     <w:p>
@@ -30,10 +38,18 @@
         <w:t xml:space="preserve"> Idag så fortsätter vi med databasen, tidsplaneringen och projektplanen. Vi ska även börja med registreringen lära och implementera </w:t>
       </w:r>
       <w:r>
-        <w:t>MVC, C</w:t>
-      </w:r>
-      <w:r>
-        <w:t>aptcha och skapa</w:t>
+        <w:t xml:space="preserve">MVC, </w:t>
+      </w:r>
+      <w:proofErr w:type="spellStart"/>
+      <w:r>
+        <w:t>C</w:t>
+      </w:r>
+      <w:r>
+        <w:t>aptcha</w:t>
+      </w:r>
+      <w:proofErr w:type="spellEnd"/>
+      <w:r>
+        <w:t xml:space="preserve"> och skapa</w:t>
       </w:r>
       <w:r>
         <w:t xml:space="preserve"> </w:t>
@@ -48,16 +64,32 @@
         <w:t>Detta kommer ba</w:t>
       </w:r>
       <w:r>
-        <w:t>ra att göras på förmiddagen då CombiT</w:t>
+        <w:t xml:space="preserve">ra att göras på förmiddagen då </w:t>
+      </w:r>
+      <w:proofErr w:type="spellStart"/>
+      <w:r>
+        <w:t>CombiT</w:t>
       </w:r>
       <w:r>
         <w:t>e</w:t>
       </w:r>
       <w:r>
-        <w:t>ch kommer och visar H</w:t>
-      </w:r>
-      <w:r>
-        <w:t>ololens.</w:t>
+        <w:t>ch</w:t>
+      </w:r>
+      <w:proofErr w:type="spellEnd"/>
+      <w:r>
+        <w:t xml:space="preserve"> kommer och visar </w:t>
+      </w:r>
+      <w:proofErr w:type="spellStart"/>
+      <w:r>
+        <w:t>H</w:t>
+      </w:r>
+      <w:r>
+        <w:t>ololens</w:t>
+      </w:r>
+      <w:proofErr w:type="spellEnd"/>
+      <w:r>
+        <w:t>.</w:t>
       </w:r>
       <w:r>
         <w:t xml:space="preserve"> (</w:t>
@@ -85,7 +117,31 @@
     </w:p>
     <w:p>
       <w:r>
-        <w:t>Igår: Vi lekte med AR(Augumented Reality) Hannes implementerade MVC, William gjorde captcha, Hannes började på mail-systemet, Vi skrev på vår projektplan och tidsplan samt började med en presentation.</w:t>
+        <w:t>Igår: Vi lekte med AR(</w:t>
+      </w:r>
+      <w:proofErr w:type="spellStart"/>
+      <w:r>
+        <w:t>Augumented</w:t>
+      </w:r>
+      <w:proofErr w:type="spellEnd"/>
+      <w:r>
+        <w:t xml:space="preserve"> </w:t>
+      </w:r>
+      <w:proofErr w:type="spellStart"/>
+      <w:r>
+        <w:t>Reality</w:t>
+      </w:r>
+      <w:proofErr w:type="spellEnd"/>
+      <w:r>
+        <w:t xml:space="preserve">) Hannes implementerade MVC, William gjorde </w:t>
+      </w:r>
+      <w:proofErr w:type="spellStart"/>
+      <w:r>
+        <w:t>captcha</w:t>
+      </w:r>
+      <w:proofErr w:type="spellEnd"/>
+      <w:r>
+        <w:t>, Hannes började på mail-systemet, Vi skrev på vår projektplan och tidsplan samt började med en presentation.</w:t>
       </w:r>
     </w:p>
     <w:p>
@@ -150,7 +206,15 @@
     </w:p>
     <w:p>
       <w:r>
-        <w:t xml:space="preserve">Vid klockan 14:00 idag går tid bort då SilverSpin kommer på besök. </w:t>
+        <w:t xml:space="preserve">Vid klockan 14:00 idag går tid bort då </w:t>
+      </w:r>
+      <w:proofErr w:type="spellStart"/>
+      <w:r>
+        <w:t>SilverSpin</w:t>
+      </w:r>
+      <w:proofErr w:type="spellEnd"/>
+      <w:r>
+        <w:t xml:space="preserve"> kommer på besök. </w:t>
       </w:r>
     </w:p>
     <w:p>
@@ -173,22 +237,38 @@
     </w:p>
     <w:p>
       <w:r>
-        <w:t>I fredags:</w:t>
-      </w:r>
-      <w:r>
-        <w:t xml:space="preserve"> </w:t>
-      </w:r>
-      <w:r>
-        <w:t xml:space="preserve"> </w:t>
-      </w:r>
-      <w:r>
-        <w:t>Vi hade möte med silverspin.</w:t>
-      </w:r>
-      <w:r>
-        <w:t xml:space="preserve"> </w:t>
-      </w:r>
-      <w:r>
-        <w:t>VI gjorde klart login och sessions grejen och skapade blogg.</w:t>
+        <w:t xml:space="preserve">I </w:t>
+      </w:r>
+      <w:proofErr w:type="gramStart"/>
+      <w:r>
+        <w:t>fredags:</w:t>
+      </w:r>
+      <w:r>
+        <w:t xml:space="preserve"> </w:t>
+      </w:r>
+      <w:r>
+        <w:t xml:space="preserve"> </w:t>
+      </w:r>
+      <w:r>
+        <w:t>Vi</w:t>
+      </w:r>
+      <w:proofErr w:type="gramEnd"/>
+      <w:r>
+        <w:t xml:space="preserve"> hade möte med silverspin.</w:t>
+      </w:r>
+      <w:r>
+        <w:t xml:space="preserve"> </w:t>
+      </w:r>
+      <w:r>
+        <w:t xml:space="preserve">VI gjorde klart login och sessions </w:t>
+      </w:r>
+      <w:proofErr w:type="gramStart"/>
+      <w:r>
+        <w:t>grejen</w:t>
+      </w:r>
+      <w:proofErr w:type="gramEnd"/>
+      <w:r>
+        <w:t xml:space="preserve"> och skapade blogg.</w:t>
       </w:r>
       <w:r>
         <w:t xml:space="preserve"> </w:t>
@@ -199,11 +279,38 @@
     </w:p>
     <w:p>
       <w:r>
+        <w:t xml:space="preserve">Idag: </w:t>
+      </w:r>
+      <w:r>
+        <w:t>Vi bestämde ordningsledning. Dennis, Hannes, Emil, Pontus, Emma, William</w:t>
+      </w:r>
+      <w:r>
+        <w:t>.</w:t>
+      </w:r>
+      <w:r>
+        <w:t xml:space="preserve"> </w:t>
+      </w:r>
+      <w:r>
+        <w:t>Innan Hannes avgång gav han sig själv titeln CTO.</w:t>
+      </w:r>
+      <w:r>
+        <w:t xml:space="preserve"> Idag ska vi koppla inloggning och blogg.</w:t>
+      </w:r>
+      <w:r>
+        <w:t xml:space="preserve"> Efter det ska Dennis och </w:t>
+      </w:r>
+      <w:r>
         <w:lastRenderedPageBreak/>
-        <w:t xml:space="preserve">Idag: </w:t>
-      </w:r>
-      <w:r>
-        <w:t>Vi bestämde ordningsledning. Dennis, Hannes, Emil, Pontus, Emma, William</w:t>
+        <w:t>Pontus</w:t>
+      </w:r>
+      <w:r>
+        <w:t xml:space="preserve"> fixa lägga till inlägg.</w:t>
+      </w:r>
+      <w:r>
+        <w:t xml:space="preserve"> Emil och Emma </w:t>
+      </w:r>
+      <w:r>
+        <w:t>ska jobba med rättigheter på bloggen</w:t>
       </w:r>
       <w:r>
         <w:t>.</w:t>
@@ -212,30 +319,6 @@
         <w:t xml:space="preserve"> </w:t>
       </w:r>
       <w:r>
-        <w:t>Innan Hannes avgång gav han sig själv titeln CTO.</w:t>
-      </w:r>
-      <w:r>
-        <w:t xml:space="preserve"> Idag ska vi koppla inloggning och blogg.</w:t>
-      </w:r>
-      <w:r>
-        <w:t xml:space="preserve"> Efter det ska Dennis och Pontus</w:t>
-      </w:r>
-      <w:r>
-        <w:t xml:space="preserve"> fixa lägga till inlägg.</w:t>
-      </w:r>
-      <w:r>
-        <w:t xml:space="preserve"> Emil och Emma </w:t>
-      </w:r>
-      <w:r>
-        <w:t>ska jobba med rättigheter på bloggen</w:t>
-      </w:r>
-      <w:r>
-        <w:t>.</w:t>
-      </w:r>
-      <w:r>
-        <w:t xml:space="preserve"> </w:t>
-      </w:r>
-      <w:r>
         <w:t xml:space="preserve"> </w:t>
       </w:r>
       <w:r>
@@ -243,9 +326,35 @@
       </w:r>
       <w:r>
         <w:t xml:space="preserve"> </w:t>
+      </w:r>
+    </w:p>
+    <w:p>
+      <w:r>
+        <w:t>11-okt</w:t>
+      </w:r>
+    </w:p>
+    <w:p>
+      <w:r>
+        <w:t>Igår: Dennis och Emma blev klara med login och registrering samt konto inställningar. Emil och Pontus blev klara med att länka bloggar till personer samt så måste man nu vara inloggad för att för att skapa bloggar. Hannes hjälpte alla i gruppen med diverse saker är den som kan mest och vi andra inte riktigt kan det vi borde kunna.</w:t>
+      </w:r>
+    </w:p>
+    <w:p>
+      <w:r>
+        <w:t xml:space="preserve">Idag: Emil och Emma skulle jobba med rättigheter ex moderatorer. Pontus och Dennis ska jobba med inläggen och Hannes är fortfarande på resurs. William är inte här idag </w:t>
+      </w:r>
+      <w:proofErr w:type="spellStart"/>
+      <w:r>
+        <w:t>pga</w:t>
+      </w:r>
+      <w:proofErr w:type="spellEnd"/>
+      <w:r>
+        <w:t xml:space="preserve"> utmattning men han borde jobba enligt tidsplanen hemma.</w:t>
       </w:r>
       <w:bookmarkStart w:id="0" w:name="_GoBack"/>
       <w:bookmarkEnd w:id="0"/>
+      <w:r>
+        <w:t xml:space="preserve">     </w:t>
+      </w:r>
     </w:p>
     <w:sectPr>
       <w:pgSz w:w="11906" w:h="16838"/>
@@ -274,7 +383,7 @@
       </w:pPr>
     </w:pPrDefault>
   </w:docDefaults>
-  <w:latentStyles w:defLockedState="0" w:defUIPriority="99" w:defSemiHidden="0" w:defUnhideWhenUsed="0" w:defQFormat="0" w:count="372">
+  <w:latentStyles w:defLockedState="0" w:defUIPriority="99" w:defSemiHidden="0" w:defUnhideWhenUsed="0" w:defQFormat="0" w:count="371">
     <w:lsdException w:name="Normal" w:uiPriority="0" w:qFormat="1"/>
     <w:lsdException w:name="heading 1" w:uiPriority="9" w:qFormat="1"/>
     <w:lsdException w:name="heading 2" w:semiHidden="1" w:uiPriority="9" w:unhideWhenUsed="1" w:qFormat="1"/>
@@ -380,6 +489,7 @@
     <w:lsdException w:name="HTML Sample" w:semiHidden="1" w:unhideWhenUsed="1"/>
     <w:lsdException w:name="HTML Typewriter" w:semiHidden="1" w:unhideWhenUsed="1"/>
     <w:lsdException w:name="HTML Variable" w:semiHidden="1" w:unhideWhenUsed="1"/>
+    <w:lsdException w:name="Normal Table" w:semiHidden="1" w:unhideWhenUsed="1"/>
     <w:lsdException w:name="annotation subject" w:semiHidden="1" w:unhideWhenUsed="1"/>
     <w:lsdException w:name="No List" w:semiHidden="1" w:unhideWhenUsed="1"/>
     <w:lsdException w:name="Outline List 1" w:semiHidden="1" w:unhideWhenUsed="1"/>
@@ -426,8 +536,10 @@
     <w:lsdException w:name="Table Subtle 2" w:semiHidden="1" w:unhideWhenUsed="1"/>
     <w:lsdException w:name="Table Web 1" w:semiHidden="1" w:unhideWhenUsed="1"/>
     <w:lsdException w:name="Table Web 2" w:semiHidden="1" w:unhideWhenUsed="1"/>
+    <w:lsdException w:name="Table Web 3" w:semiHidden="1" w:unhideWhenUsed="1"/>
     <w:lsdException w:name="Balloon Text" w:semiHidden="1" w:unhideWhenUsed="1"/>
     <w:lsdException w:name="Table Grid" w:uiPriority="39"/>
+    <w:lsdException w:name="Table Theme" w:semiHidden="1" w:unhideWhenUsed="1"/>
     <w:lsdException w:name="Placeholder Text" w:semiHidden="1"/>
     <w:lsdException w:name="No Spacing" w:uiPriority="1" w:qFormat="1"/>
     <w:lsdException w:name="Light Shading" w:uiPriority="60"/>
@@ -643,7 +755,6 @@
     <w:lsdException w:name="List Table 5 Dark Accent 6" w:uiPriority="50"/>
     <w:lsdException w:name="List Table 6 Colorful Accent 6" w:uiPriority="51"/>
     <w:lsdException w:name="List Table 7 Colorful Accent 6" w:uiPriority="52"/>
-    <w:lsdException w:name="xgraphic" w:semiHidden="1" w:unhideWhenUsed="1"/>
   </w:latentStyles>
   <w:style w:type="paragraph" w:default="1" w:styleId="Normal">
     <w:name w:val="Normal"/>
@@ -652,6 +763,7 @@
   <w:style w:type="character" w:default="1" w:styleId="DefaultParagraphFont">
     <w:name w:val="Default Paragraph Font"/>
     <w:uiPriority w:val="1"/>
+    <w:semiHidden/>
     <w:unhideWhenUsed/>
   </w:style>
   <w:style w:type="table" w:default="1" w:styleId="TableNormal">

</xml_diff>

<commit_message>
Nytt datum i morgonmöte och en variabelfix i postmodel
</commit_message>
<xml_diff>
--- a/documentation/mogonmöten.docx
+++ b/documentation/mogonmöten.docx
@@ -22,7 +22,15 @@
     </w:p>
     <w:p>
       <w:r>
-        <w:t>Igår så gjordes Gruppkontraktet, ER och logiska modellen klart. Vi började också med Projektplanen och gantschemat.</w:t>
+        <w:t xml:space="preserve">Igår så gjordes Gruppkontraktet, ER och logiska modellen klart. Vi började också med Projektplanen och </w:t>
+      </w:r>
+      <w:proofErr w:type="spellStart"/>
+      <w:r>
+        <w:t>gantschemat</w:t>
+      </w:r>
+      <w:proofErr w:type="spellEnd"/>
+      <w:r>
+        <w:t>.</w:t>
       </w:r>
     </w:p>
     <w:p>
@@ -30,10 +38,18 @@
         <w:t xml:space="preserve"> Idag så fortsätter vi med databasen, tidsplaneringen och projektplanen. Vi ska även börja med registreringen lära och implementera </w:t>
       </w:r>
       <w:r>
-        <w:t>MVC, C</w:t>
-      </w:r>
-      <w:r>
-        <w:t>aptcha och skapa</w:t>
+        <w:t xml:space="preserve">MVC, </w:t>
+      </w:r>
+      <w:proofErr w:type="spellStart"/>
+      <w:r>
+        <w:t>C</w:t>
+      </w:r>
+      <w:r>
+        <w:t>aptcha</w:t>
+      </w:r>
+      <w:proofErr w:type="spellEnd"/>
+      <w:r>
+        <w:t xml:space="preserve"> och skapa</w:t>
       </w:r>
       <w:r>
         <w:t xml:space="preserve"> </w:t>
@@ -48,16 +64,32 @@
         <w:t>Detta kommer ba</w:t>
       </w:r>
       <w:r>
-        <w:t>ra att göras på förmiddagen då CombiT</w:t>
+        <w:t xml:space="preserve">ra att göras på förmiddagen då </w:t>
+      </w:r>
+      <w:proofErr w:type="spellStart"/>
+      <w:r>
+        <w:t>CombiT</w:t>
       </w:r>
       <w:r>
         <w:t>e</w:t>
       </w:r>
       <w:r>
-        <w:t>ch kommer och visar H</w:t>
-      </w:r>
-      <w:r>
-        <w:t>ololens.</w:t>
+        <w:t>ch</w:t>
+      </w:r>
+      <w:proofErr w:type="spellEnd"/>
+      <w:r>
+        <w:t xml:space="preserve"> kommer och visar </w:t>
+      </w:r>
+      <w:proofErr w:type="spellStart"/>
+      <w:r>
+        <w:t>H</w:t>
+      </w:r>
+      <w:r>
+        <w:t>ololens</w:t>
+      </w:r>
+      <w:proofErr w:type="spellEnd"/>
+      <w:r>
+        <w:t>.</w:t>
       </w:r>
       <w:r>
         <w:t xml:space="preserve"> (</w:t>
@@ -85,7 +117,31 @@
     </w:p>
     <w:p>
       <w:r>
-        <w:t>Igår: Vi lekte med AR(Augumented Reality) Hannes implementerade MVC, William gjorde captcha, Hannes började på mail-systemet, Vi skrev på vår projektplan och tidsplan samt började med en presentation.</w:t>
+        <w:t>Igår: Vi lekte med AR(</w:t>
+      </w:r>
+      <w:proofErr w:type="spellStart"/>
+      <w:r>
+        <w:t>Augumented</w:t>
+      </w:r>
+      <w:proofErr w:type="spellEnd"/>
+      <w:r>
+        <w:t xml:space="preserve"> </w:t>
+      </w:r>
+      <w:proofErr w:type="spellStart"/>
+      <w:r>
+        <w:t>Reality</w:t>
+      </w:r>
+      <w:proofErr w:type="spellEnd"/>
+      <w:r>
+        <w:t xml:space="preserve">) Hannes implementerade MVC, William gjorde </w:t>
+      </w:r>
+      <w:proofErr w:type="spellStart"/>
+      <w:r>
+        <w:t>captcha</w:t>
+      </w:r>
+      <w:proofErr w:type="spellEnd"/>
+      <w:r>
+        <w:t>, Hannes började på mail-systemet, Vi skrev på vår projektplan och tidsplan samt började med en presentation.</w:t>
       </w:r>
     </w:p>
     <w:p>
@@ -150,7 +206,15 @@
     </w:p>
     <w:p>
       <w:r>
-        <w:t xml:space="preserve">Vid klockan 14:00 idag går tid bort då SilverSpin kommer på besök. </w:t>
+        <w:t xml:space="preserve">Vid klockan 14:00 idag går tid bort då </w:t>
+      </w:r>
+      <w:proofErr w:type="spellStart"/>
+      <w:r>
+        <w:t>SilverSpin</w:t>
+      </w:r>
+      <w:proofErr w:type="spellEnd"/>
+      <w:r>
+        <w:t xml:space="preserve"> kommer på besök. </w:t>
       </w:r>
     </w:p>
     <w:p>
@@ -188,7 +252,15 @@
         <w:t xml:space="preserve"> </w:t>
       </w:r>
       <w:r>
-        <w:t>VI gjorde klart login och sessions grejen och skapade blogg.</w:t>
+        <w:t xml:space="preserve">VI gjorde klart login och sessions </w:t>
+      </w:r>
+      <w:proofErr w:type="gramStart"/>
+      <w:r>
+        <w:t>grejen</w:t>
+      </w:r>
+      <w:proofErr w:type="gramEnd"/>
+      <w:r>
+        <w:t xml:space="preserve"> och skapade blogg.</w:t>
       </w:r>
       <w:r>
         <w:t xml:space="preserve"> </w:t>
@@ -265,12 +337,28 @@
     </w:p>
     <w:p>
       <w:r>
-        <w:t>Igår: Dennis och Emma blev klara med login och registrering samt konto inställningar. Emil och Pontus blev klara med att länka bloggar till personer samt så måste man nu vara inloggad för att för att skapa bloggar. Hannes hjälpte alla i gruppen med diverse saker är den som kan mest och vi andra inte riktigt kan det vi borde kunna.</w:t>
-      </w:r>
-    </w:p>
-    <w:p>
-      <w:r>
-        <w:t xml:space="preserve">Idag: Emil och Emma skulle jobba med rättigheter ex moderatorer. Pontus och Dennis ska jobba med inläggen och Hannes är fortfarande på resurs. William är inte här idag pga utmattning men han borde jobba enligt tidsplanen hemma.     </w:t>
+        <w:t xml:space="preserve">Igår: Dennis och Emma blev </w:t>
+      </w:r>
+      <w:proofErr w:type="gramStart"/>
+      <w:r>
+        <w:t>klara</w:t>
+      </w:r>
+      <w:proofErr w:type="gramEnd"/>
+      <w:r>
+        <w:t xml:space="preserve"> med login och registrering samt konto inställningar. Emil och Pontus blev klara med att länka bloggar till personer samt så måste man nu vara inloggad för att för att skapa bloggar. Hannes hjälpte alla i gruppen med diverse saker är den som kan mest och vi andra inte riktigt kan det vi borde kunna.</w:t>
+      </w:r>
+    </w:p>
+    <w:p>
+      <w:r>
+        <w:t xml:space="preserve">Idag: Emil och Emma skulle jobba med rättigheter ex moderatorer. Pontus och Dennis ska jobba med inläggen och Hannes är fortfarande på resurs. William är inte här idag </w:t>
+      </w:r>
+      <w:proofErr w:type="spellStart"/>
+      <w:r>
+        <w:t>pga</w:t>
+      </w:r>
+      <w:proofErr w:type="spellEnd"/>
+      <w:r>
+        <w:t xml:space="preserve"> utmattning men han borde jobba enligt tidsplanen hemma.     </w:t>
       </w:r>
     </w:p>
     <w:p>
@@ -290,12 +378,68 @@
     </w:p>
     <w:p>
       <w:r>
-        <w:t xml:space="preserve">Igår: Markdown editor har vi nu som fungerar med preview. Hela posten funkar. Började på sökfunktion för rättigheter (personer m.m). Språkklass för errors. </w:t>
-      </w:r>
-    </w:p>
-    <w:p>
-      <w:r>
-        <w:t xml:space="preserve">Idag: Captchan borde vara klar innan lunch, sen post efteråt. Dennis och Pontus ska fortsätta lägga in poster i databasen. Emma och Emil kommer fortsätta hålla på med rättigheter. Vi hade besök av Coffee Stain Studios med. Hannes jobbar med sökfunktion för användare, bloggar m.m. </w:t>
+        <w:t xml:space="preserve">Igår: </w:t>
+      </w:r>
+      <w:proofErr w:type="spellStart"/>
+      <w:r>
+        <w:t>Markdown</w:t>
+      </w:r>
+      <w:proofErr w:type="spellEnd"/>
+      <w:r>
+        <w:t xml:space="preserve"> editor har vi nu som fungerar med </w:t>
+      </w:r>
+      <w:proofErr w:type="spellStart"/>
+      <w:r>
+        <w:t>preview</w:t>
+      </w:r>
+      <w:proofErr w:type="spellEnd"/>
+      <w:r>
+        <w:t xml:space="preserve">. Hela posten funkar. Började på sökfunktion för rättigheter (personer </w:t>
+      </w:r>
+      <w:proofErr w:type="spellStart"/>
+      <w:r>
+        <w:t>m.m</w:t>
+      </w:r>
+      <w:proofErr w:type="spellEnd"/>
+      <w:r>
+        <w:t xml:space="preserve">). Språkklass för </w:t>
+      </w:r>
+      <w:proofErr w:type="spellStart"/>
+      <w:r>
+        <w:t>errors</w:t>
+      </w:r>
+      <w:proofErr w:type="spellEnd"/>
+      <w:r>
+        <w:t xml:space="preserve">. </w:t>
+      </w:r>
+    </w:p>
+    <w:p>
+      <w:r>
+        <w:t xml:space="preserve">Idag: </w:t>
+      </w:r>
+      <w:proofErr w:type="spellStart"/>
+      <w:r>
+        <w:t>Captchan</w:t>
+      </w:r>
+      <w:proofErr w:type="spellEnd"/>
+      <w:r>
+        <w:t xml:space="preserve"> borde vara klar innan lunch, sen post efteråt. Dennis och Pontus ska fortsätta lägga in poster i databasen. Emma och Emil kommer fortsätta hålla på med rättigheter. Vi hade besök av </w:t>
+      </w:r>
+      <w:proofErr w:type="spellStart"/>
+      <w:r>
+        <w:t>Coffee</w:t>
+      </w:r>
+      <w:proofErr w:type="spellEnd"/>
+      <w:r>
+        <w:t xml:space="preserve"> </w:t>
+      </w:r>
+      <w:proofErr w:type="spellStart"/>
+      <w:r>
+        <w:t>Stain</w:t>
+      </w:r>
+      <w:proofErr w:type="spellEnd"/>
+      <w:r>
+        <w:t xml:space="preserve"> Studios med. Hannes jobbar med sökfunktion för användare, bloggar m.m. </w:t>
       </w:r>
     </w:p>
     <w:p>
@@ -318,12 +462,44 @@
     </w:p>
     <w:p>
       <w:r>
-        <w:t xml:space="preserve">Igår: Pontus och Dennis är klara med post-formet så att den kan lägga in i databasen men har kvar att kolla så att urlen inte är tagen och lägga till taggs. Emil och Emma gjorde klart sökfunktionen. William gjorde klart captchan(mer vet vi inte). Hannes fixade problem och kodkonflikter som andra stötte på och flyttade på Html-kod till en master klass.   </w:t>
-      </w:r>
-    </w:p>
-    <w:p>
-      <w:r>
-        <w:t>Idag: Pontus och Dennis ska kolla så att urlen inte är tagen och lägga till taggs. Emil och Emma ska fortsätta och förhoppningsvis göra klart rättigheter. Hannes ska fixa så att man kan se posts.</w:t>
+        <w:t>Igår: Pontus och Dennis är klara med post-</w:t>
+      </w:r>
+      <w:proofErr w:type="spellStart"/>
+      <w:r>
+        <w:t>formet</w:t>
+      </w:r>
+      <w:proofErr w:type="spellEnd"/>
+      <w:r>
+        <w:t xml:space="preserve"> så att den kan lägga in i databasen men har kvar att kolla så att </w:t>
+      </w:r>
+      <w:proofErr w:type="spellStart"/>
+      <w:r>
+        <w:t>urlen</w:t>
+      </w:r>
+      <w:proofErr w:type="spellEnd"/>
+      <w:r>
+        <w:t xml:space="preserve"> inte är tagen och lägga till taggs. Emil och Emma gjorde klart sökfunktionen. William gjorde klart </w:t>
+      </w:r>
+      <w:proofErr w:type="spellStart"/>
+      <w:r>
+        <w:t>captchan</w:t>
+      </w:r>
+      <w:proofErr w:type="spellEnd"/>
+      <w:r>
+        <w:t xml:space="preserve">(mer vet vi inte). Hannes fixade problem och kodkonflikter som andra stötte på och flyttade på Html-kod till en master klass.   </w:t>
+      </w:r>
+    </w:p>
+    <w:p>
+      <w:r>
+        <w:t xml:space="preserve">Idag: Pontus och Dennis ska kolla så att </w:t>
+      </w:r>
+      <w:proofErr w:type="spellStart"/>
+      <w:r>
+        <w:t>urlen</w:t>
+      </w:r>
+      <w:proofErr w:type="spellEnd"/>
+      <w:r>
+        <w:t xml:space="preserve"> inte är tagen och lägga till taggs. Emil och Emma ska fortsätta och förhoppningsvis göra klart rättigheter. Hannes ska fixa så att man kan se posts.</w:t>
       </w:r>
     </w:p>
     <w:p>
@@ -334,6 +510,12 @@
     <w:p>
       <w:r>
         <w:t>Närvarande: Alla utom William</w:t>
+      </w:r>
+    </w:p>
+    <w:p>
+      <w:bookmarkStart w:id="0" w:name="_GoBack"/>
+      <w:r>
+        <w:t>10-17</w:t>
       </w:r>
     </w:p>
     <w:p>
@@ -385,10 +567,8 @@
         <w:t xml:space="preserve"> snabbmöte som vi diskuterar hur vi ska göra med imagehosting som vi inte anser är så viktigt längre jämfört med annat. </w:t>
       </w:r>
     </w:p>
-    <w:p>
-      <w:bookmarkStart w:id="0" w:name="_GoBack"/>
-      <w:bookmarkEnd w:id="0"/>
-    </w:p>
+    <w:bookmarkEnd w:id="0"/>
+    <w:p/>
     <w:sectPr>
       <w:pgSz w:w="11906" w:h="16838"/>
       <w:pgMar w:top="1417" w:right="1417" w:bottom="1417" w:left="1417" w:header="708" w:footer="708" w:gutter="0"/>

</xml_diff>

<commit_message>
morgon möta + registrering åäö
</commit_message>
<xml_diff>
--- a/documentation/mogonmöten.docx
+++ b/documentation/mogonmöten.docx
@@ -579,6 +579,22 @@
       </w:r>
       <w:r>
         <w:t>Emma och Dennis ska fixa ett formulär för att ge rättigheter, Emil och Pontus ska fortsätta med reidgering och sedan med taggar. William ska implementera kommentarssystemet och hålla på med sessions, Hannes är resurs och ska hjälpa William.</w:t>
+      </w:r>
+    </w:p>
+    <w:p/>
+    <w:p>
+      <w:r>
+        <w:t>24-okt</w:t>
+      </w:r>
+    </w:p>
+    <w:p>
+      <w:r>
+        <w:t xml:space="preserve">I fredags:  Emma  och Dennis fixade ett förmulär för att ge rättigheter samt snyggade till sidan. Emil och Pontus gjorde klart redigering av poster. William blev klar med sessions för kommentarerna.  Hannes började med felsökning. </w:t>
+      </w:r>
+    </w:p>
+    <w:p>
+      <w:r>
+        <w:t>Idag: Dennis ska fixa registrerings formuläret igen för att stödja ÅÄÖ, William ska bli klar med kommentarerna. William ska fortsätta med felsökning. Emma blir ledare tills på onsdag kl 12 och fixa så att man ser bloggar även om man inte är inloggad samt ta bort rättigheter. Emil ska fixa en follower counter.  Pontus ska fixa edit sakerna.</w:t>
       </w:r>
       <w:bookmarkStart w:id="0" w:name="_GoBack"/>
       <w:bookmarkEnd w:id="0"/>

</xml_diff>

<commit_message>
mogonmöte + header nav fix
</commit_message>
<xml_diff>
--- a/documentation/mogonmöten.docx
+++ b/documentation/mogonmöten.docx
@@ -896,160 +896,199 @@
       <w:r>
         <w:t xml:space="preserve"> bort blogg, Dennis gjorde en lista på alla som följer dina bloggar, sen så gjorde vi så att man kan se bloggarna man har rättigheter till och vilka bloggar du följer. William jobbade med sessions och kommentarer.</w:t>
       </w:r>
+    </w:p>
+    <w:p>
+      <w:r>
+        <w:lastRenderedPageBreak/>
+        <w:t xml:space="preserve">Idag: </w:t>
+      </w:r>
+      <w:r>
+        <w:t xml:space="preserve">Emma och Dennis ska fixa ett formulär för att ge rättigheter, Emil och Pontus ska fortsätta med </w:t>
+      </w:r>
+      <w:proofErr w:type="spellStart"/>
+      <w:r>
+        <w:t>reidgering</w:t>
+      </w:r>
+      <w:proofErr w:type="spellEnd"/>
+      <w:r>
+        <w:t xml:space="preserve"> och sedan med taggar. William ska implementera </w:t>
+      </w:r>
+      <w:proofErr w:type="spellStart"/>
+      <w:r>
+        <w:t>kommentarssystemet</w:t>
+      </w:r>
+      <w:proofErr w:type="spellEnd"/>
+      <w:r>
+        <w:t xml:space="preserve"> och hålla på med sessions, Hannes är resurs och ska hjälpa William.</w:t>
+      </w:r>
+    </w:p>
+    <w:p/>
+    <w:p>
+      <w:r>
+        <w:t>24-okt</w:t>
+      </w:r>
+    </w:p>
+    <w:p>
+      <w:r>
+        <w:t xml:space="preserve">I fredags:  Emma  och Dennis fixade ett </w:t>
+      </w:r>
+      <w:proofErr w:type="spellStart"/>
+      <w:r>
+        <w:t>förmulär</w:t>
+      </w:r>
+      <w:proofErr w:type="spellEnd"/>
+      <w:r>
+        <w:t xml:space="preserve"> för att ge rättigheter samt snyggade till sidan. Emil och Pontus gjorde klart redigering av poster. William blev klar med sessions för kommentarerna.  Hannes började med felsökning. </w:t>
+      </w:r>
+    </w:p>
+    <w:p>
+      <w:r>
+        <w:t xml:space="preserve">Idag: Dennis ska fixa registrerings formuläret igen för att stödja ÅÄÖ, William ska bli klar med kommentarerna. William ska fortsätta med felsökning. Emma blir ledare tills på onsdag </w:t>
+      </w:r>
+      <w:proofErr w:type="spellStart"/>
+      <w:r>
+        <w:t>kl</w:t>
+      </w:r>
+      <w:proofErr w:type="spellEnd"/>
+      <w:r>
+        <w:t xml:space="preserve"> 12 och fixa så att man ser bloggar även om man inte är inloggad samt ta bort rättigheter. Emil ska fixa en </w:t>
+      </w:r>
+      <w:proofErr w:type="spellStart"/>
+      <w:r>
+        <w:t>follower</w:t>
+      </w:r>
+      <w:proofErr w:type="spellEnd"/>
+      <w:r>
+        <w:t xml:space="preserve"> </w:t>
+      </w:r>
+      <w:proofErr w:type="spellStart"/>
+      <w:r>
+        <w:t>counter</w:t>
+      </w:r>
+      <w:proofErr w:type="spellEnd"/>
+      <w:r>
+        <w:t xml:space="preserve">.  Pontus ska fixa </w:t>
+      </w:r>
+      <w:proofErr w:type="spellStart"/>
+      <w:r>
+        <w:t>edit</w:t>
+      </w:r>
+      <w:proofErr w:type="spellEnd"/>
+      <w:r>
+        <w:t xml:space="preserve"> sakerna.</w:t>
+      </w:r>
+    </w:p>
+    <w:p>
+      <w:r>
+        <w:t>25-okt</w:t>
+      </w:r>
+    </w:p>
+    <w:p>
+      <w:r>
+        <w:t xml:space="preserve">Igår: Dennis har fixat så att man kan se på bloggar om man inte är inloggad och fixade en </w:t>
+      </w:r>
+      <w:proofErr w:type="spellStart"/>
+      <w:r>
+        <w:t>sql</w:t>
+      </w:r>
+      <w:proofErr w:type="spellEnd"/>
+      <w:r>
+        <w:t xml:space="preserve">-fråga för att få alla bloggar. Emma la in funktion för att ta bort rättigheter för folk på bloggen. Hanes fixade så att taggar bara har ett komma mellan varandra, Emil samt </w:t>
+      </w:r>
+      <w:proofErr w:type="spellStart"/>
+      <w:r>
+        <w:t>sql</w:t>
+      </w:r>
+      <w:proofErr w:type="spellEnd"/>
+      <w:r>
+        <w:t xml:space="preserve">-frågan som Dennis fixade senare. </w:t>
+      </w:r>
+      <w:proofErr w:type="spellStart"/>
+      <w:r>
+        <w:t>Willimam</w:t>
+      </w:r>
+      <w:proofErr w:type="spellEnd"/>
+      <w:r>
+        <w:t xml:space="preserve"> fixade kommentarer och </w:t>
+      </w:r>
+      <w:proofErr w:type="spellStart"/>
+      <w:r>
+        <w:t>capthca</w:t>
+      </w:r>
+      <w:proofErr w:type="spellEnd"/>
+      <w:r>
+        <w:t xml:space="preserve">. Pontus fixade en massa </w:t>
+      </w:r>
+      <w:proofErr w:type="spellStart"/>
+      <w:r>
+        <w:t>htmlentetis</w:t>
+      </w:r>
+      <w:proofErr w:type="spellEnd"/>
+      <w:r>
+        <w:t xml:space="preserve"> och </w:t>
+      </w:r>
+      <w:proofErr w:type="spellStart"/>
+      <w:r>
+        <w:t>editpost</w:t>
+      </w:r>
+      <w:proofErr w:type="spellEnd"/>
+      <w:r>
+        <w:t xml:space="preserve"> har nu </w:t>
+      </w:r>
+      <w:proofErr w:type="spellStart"/>
+      <w:r>
+        <w:t>safety</w:t>
+      </w:r>
+      <w:proofErr w:type="spellEnd"/>
+      <w:r>
+        <w:t xml:space="preserve"> checks.</w:t>
+      </w:r>
+    </w:p>
+    <w:p>
+      <w:r>
+        <w:t>Idag: William ska fixa så att man kan kommentera på kommentarer resten ska finslipa på sidan.</w:t>
+      </w:r>
+    </w:p>
+    <w:p>
+      <w:r>
+        <w:t>26-okt</w:t>
+      </w:r>
+    </w:p>
+    <w:p>
+      <w:r>
+        <w:t xml:space="preserve">Igår: Dennis fixa SQL samt lite </w:t>
+      </w:r>
+      <w:proofErr w:type="spellStart"/>
+      <w:r>
+        <w:t>css</w:t>
+      </w:r>
+      <w:proofErr w:type="spellEnd"/>
+      <w:r>
+        <w:t xml:space="preserve">, Emma fixa navigatören samt snyggade till hela sidan och översatte saker som vi hade missat. Hannes fixade så att poster inte </w:t>
+      </w:r>
+      <w:proofErr w:type="spellStart"/>
+      <w:r>
+        <w:t>nestade</w:t>
+      </w:r>
+      <w:proofErr w:type="spellEnd"/>
+      <w:r>
+        <w:t xml:space="preserve"> i varandra samt hjälpte till med </w:t>
+      </w:r>
+      <w:proofErr w:type="spellStart"/>
+      <w:r>
+        <w:t>git</w:t>
+      </w:r>
+      <w:proofErr w:type="spellEnd"/>
+      <w:r>
+        <w:t>, Emil bugtesta för det mesta. Pontus fixade redigering så att man inte kan skicka in konstiga värden.</w:t>
+      </w:r>
+    </w:p>
+    <w:p>
+      <w:r>
+        <w:t>Idag ska all jobba med presentation. Men först sak vi snabb fixa kommentarerna.</w:t>
+      </w:r>
       <w:bookmarkStart w:id="0" w:name="_GoBack"/>
       <w:bookmarkEnd w:id="0"/>
-    </w:p>
-    <w:p>
-      <w:r>
-        <w:lastRenderedPageBreak/>
-        <w:t xml:space="preserve">Idag: </w:t>
-      </w:r>
-      <w:r>
-        <w:t xml:space="preserve">Emma och Dennis ska fixa ett formulär för att ge rättigheter, Emil och Pontus ska fortsätta med </w:t>
-      </w:r>
-      <w:proofErr w:type="spellStart"/>
-      <w:r>
-        <w:t>reidgering</w:t>
-      </w:r>
-      <w:proofErr w:type="spellEnd"/>
-      <w:r>
-        <w:t xml:space="preserve"> och sedan med taggar. William ska implementera </w:t>
-      </w:r>
-      <w:proofErr w:type="spellStart"/>
-      <w:r>
-        <w:t>kommentarssystemet</w:t>
-      </w:r>
-      <w:proofErr w:type="spellEnd"/>
-      <w:r>
-        <w:t xml:space="preserve"> och hålla på med sessions, Hannes är resurs och ska hjälpa William.</w:t>
-      </w:r>
-    </w:p>
-    <w:p/>
-    <w:p>
-      <w:r>
-        <w:t>24-okt</w:t>
-      </w:r>
-    </w:p>
-    <w:p>
-      <w:r>
-        <w:t xml:space="preserve">I fredags:  Emma  och Dennis fixade ett </w:t>
-      </w:r>
-      <w:proofErr w:type="spellStart"/>
-      <w:r>
-        <w:t>förmulär</w:t>
-      </w:r>
-      <w:proofErr w:type="spellEnd"/>
-      <w:r>
-        <w:t xml:space="preserve"> för att ge rättigheter samt snyggade till sidan. Emil och Pontus gjorde klart redigering av poster. William blev klar med sessions för kommentarerna.  Hannes började med felsökning. </w:t>
-      </w:r>
-    </w:p>
-    <w:p>
-      <w:r>
-        <w:t xml:space="preserve">Idag: Dennis ska fixa registrerings formuläret igen för att stödja ÅÄÖ, William ska bli klar med kommentarerna. William ska fortsätta med felsökning. Emma blir ledare tills på onsdag </w:t>
-      </w:r>
-      <w:proofErr w:type="spellStart"/>
-      <w:r>
-        <w:t>kl</w:t>
-      </w:r>
-      <w:proofErr w:type="spellEnd"/>
-      <w:r>
-        <w:t xml:space="preserve"> 12 och fixa så att man ser bloggar även om man inte är inloggad samt ta bort rättigheter. Emil ska fixa en </w:t>
-      </w:r>
-      <w:proofErr w:type="spellStart"/>
-      <w:r>
-        <w:t>follower</w:t>
-      </w:r>
-      <w:proofErr w:type="spellEnd"/>
-      <w:r>
-        <w:t xml:space="preserve"> </w:t>
-      </w:r>
-      <w:proofErr w:type="spellStart"/>
-      <w:r>
-        <w:t>counter</w:t>
-      </w:r>
-      <w:proofErr w:type="spellEnd"/>
-      <w:r>
-        <w:t xml:space="preserve">.  Pontus ska fixa </w:t>
-      </w:r>
-      <w:proofErr w:type="spellStart"/>
-      <w:r>
-        <w:t>edit</w:t>
-      </w:r>
-      <w:proofErr w:type="spellEnd"/>
-      <w:r>
-        <w:t xml:space="preserve"> sakerna.</w:t>
-      </w:r>
-    </w:p>
-    <w:p>
-      <w:r>
-        <w:t>25-okt</w:t>
-      </w:r>
-    </w:p>
-    <w:p>
-      <w:r>
-        <w:t xml:space="preserve">Igår: Dennis har fixat så att man kan se på bloggar om man inte är inloggad och fixade en </w:t>
-      </w:r>
-      <w:proofErr w:type="spellStart"/>
-      <w:r>
-        <w:t>sql</w:t>
-      </w:r>
-      <w:proofErr w:type="spellEnd"/>
-      <w:r>
-        <w:t xml:space="preserve">-fråga för att få alla bloggar. Emma la in funktion för att ta bort rättigheter för folk på bloggen. Hanes fixade så att taggar bara har ett komma mellan varandra, Emil samt </w:t>
-      </w:r>
-      <w:proofErr w:type="spellStart"/>
-      <w:r>
-        <w:t>sql</w:t>
-      </w:r>
-      <w:proofErr w:type="spellEnd"/>
-      <w:r>
-        <w:t xml:space="preserve">-frågan som Dennis fixade senare. </w:t>
-      </w:r>
-      <w:proofErr w:type="spellStart"/>
-      <w:r>
-        <w:t>Willimam</w:t>
-      </w:r>
-      <w:proofErr w:type="spellEnd"/>
-      <w:r>
-        <w:t xml:space="preserve"> fixade kommentarer och </w:t>
-      </w:r>
-      <w:proofErr w:type="spellStart"/>
-      <w:r>
-        <w:t>capthca</w:t>
-      </w:r>
-      <w:proofErr w:type="spellEnd"/>
-      <w:r>
-        <w:t xml:space="preserve">. Pontus fixade en massa </w:t>
-      </w:r>
-      <w:proofErr w:type="spellStart"/>
-      <w:r>
-        <w:t>htmlentetis</w:t>
-      </w:r>
-      <w:proofErr w:type="spellEnd"/>
-      <w:r>
-        <w:t xml:space="preserve"> och </w:t>
-      </w:r>
-      <w:proofErr w:type="spellStart"/>
-      <w:r>
-        <w:t>editpost</w:t>
-      </w:r>
-      <w:proofErr w:type="spellEnd"/>
-      <w:r>
-        <w:t xml:space="preserve"> har nu </w:t>
-      </w:r>
-      <w:proofErr w:type="spellStart"/>
-      <w:r>
-        <w:t>safety</w:t>
-      </w:r>
-      <w:proofErr w:type="spellEnd"/>
-      <w:r>
-        <w:t xml:space="preserve"> checks.</w:t>
-      </w:r>
-    </w:p>
-    <w:p>
-      <w:r>
-        <w:t>Idag: William ska fixa så att man kan kommentera på kommentarer resten ska finslipa på sidan.</w:t>
-      </w:r>
     </w:p>
     <w:sectPr>
       <w:pgSz w:w="11906" w:h="16838"/>

</xml_diff>

<commit_message>
mogonmöte + whitespace temp fix?
</commit_message>
<xml_diff>
--- a/documentation/mogonmöten.docx
+++ b/documentation/mogonmöten.docx
@@ -22,15 +22,7 @@
     </w:p>
     <w:p>
       <w:r>
-        <w:t xml:space="preserve">Igår så gjordes Gruppkontraktet, ER och logiska modellen klart. Vi började också med Projektplanen och </w:t>
-      </w:r>
-      <w:proofErr w:type="spellStart"/>
-      <w:r>
-        <w:t>gantschemat</w:t>
-      </w:r>
-      <w:proofErr w:type="spellEnd"/>
-      <w:r>
-        <w:t>.</w:t>
+        <w:t>Igår så gjordes Gruppkontraktet, ER och logiska modellen klart. Vi började också med Projektplanen och gantschemat.</w:t>
       </w:r>
     </w:p>
     <w:p>
@@ -38,18 +30,10 @@
         <w:t xml:space="preserve"> Idag så fortsätter vi med databasen, tidsplaneringen och projektplanen. Vi ska även börja med registreringen lära och implementera </w:t>
       </w:r>
       <w:r>
-        <w:t xml:space="preserve">MVC, </w:t>
-      </w:r>
-      <w:proofErr w:type="spellStart"/>
-      <w:r>
-        <w:t>C</w:t>
-      </w:r>
-      <w:r>
-        <w:t>aptcha</w:t>
-      </w:r>
-      <w:proofErr w:type="spellEnd"/>
-      <w:r>
-        <w:t xml:space="preserve"> och skapa</w:t>
+        <w:t>MVC, C</w:t>
+      </w:r>
+      <w:r>
+        <w:t>aptcha och skapa</w:t>
       </w:r>
       <w:r>
         <w:t xml:space="preserve"> </w:t>
@@ -64,32 +48,16 @@
         <w:t>Detta kommer ba</w:t>
       </w:r>
       <w:r>
-        <w:t xml:space="preserve">ra att göras på förmiddagen då </w:t>
-      </w:r>
-      <w:proofErr w:type="spellStart"/>
-      <w:r>
-        <w:t>CombiT</w:t>
+        <w:t>ra att göras på förmiddagen då CombiT</w:t>
       </w:r>
       <w:r>
         <w:t>e</w:t>
       </w:r>
       <w:r>
-        <w:t>ch</w:t>
-      </w:r>
-      <w:proofErr w:type="spellEnd"/>
-      <w:r>
-        <w:t xml:space="preserve"> kommer och visar </w:t>
-      </w:r>
-      <w:proofErr w:type="spellStart"/>
-      <w:r>
-        <w:t>H</w:t>
-      </w:r>
-      <w:r>
-        <w:t>ololens</w:t>
-      </w:r>
-      <w:proofErr w:type="spellEnd"/>
-      <w:r>
-        <w:t>.</w:t>
+        <w:t>ch kommer och visar H</w:t>
+      </w:r>
+      <w:r>
+        <w:t>ololens.</w:t>
       </w:r>
       <w:r>
         <w:t xml:space="preserve"> (</w:t>
@@ -117,31 +85,7 @@
     </w:p>
     <w:p>
       <w:r>
-        <w:t>Igår: Vi lekte med AR(</w:t>
-      </w:r>
-      <w:proofErr w:type="spellStart"/>
-      <w:r>
-        <w:t>Augumented</w:t>
-      </w:r>
-      <w:proofErr w:type="spellEnd"/>
-      <w:r>
-        <w:t xml:space="preserve"> </w:t>
-      </w:r>
-      <w:proofErr w:type="spellStart"/>
-      <w:r>
-        <w:t>Reality</w:t>
-      </w:r>
-      <w:proofErr w:type="spellEnd"/>
-      <w:r>
-        <w:t xml:space="preserve">) Hannes implementerade MVC, William gjorde </w:t>
-      </w:r>
-      <w:proofErr w:type="spellStart"/>
-      <w:r>
-        <w:t>captcha</w:t>
-      </w:r>
-      <w:proofErr w:type="spellEnd"/>
-      <w:r>
-        <w:t>, Hannes började på mail-systemet, Vi skrev på vår projektplan och tidsplan samt började med en presentation.</w:t>
+        <w:t>Igår: Vi lekte med AR(Augumented Reality) Hannes implementerade MVC, William gjorde captcha, Hannes började på mail-systemet, Vi skrev på vår projektplan och tidsplan samt började med en presentation.</w:t>
       </w:r>
     </w:p>
     <w:p>
@@ -206,15 +150,7 @@
     </w:p>
     <w:p>
       <w:r>
-        <w:t xml:space="preserve">Vid klockan 14:00 idag går tid bort då </w:t>
-      </w:r>
-      <w:proofErr w:type="spellStart"/>
-      <w:r>
-        <w:t>SilverSpin</w:t>
-      </w:r>
-      <w:proofErr w:type="spellEnd"/>
-      <w:r>
-        <w:t xml:space="preserve"> kommer på besök. </w:t>
+        <w:t xml:space="preserve">Vid klockan 14:00 idag går tid bort då SilverSpin kommer på besök. </w:t>
       </w:r>
     </w:p>
     <w:p>
@@ -252,15 +188,7 @@
         <w:t xml:space="preserve"> </w:t>
       </w:r>
       <w:r>
-        <w:t xml:space="preserve">VI gjorde klart login och sessions </w:t>
-      </w:r>
-      <w:proofErr w:type="gramStart"/>
-      <w:r>
-        <w:t>grejen</w:t>
-      </w:r>
-      <w:proofErr w:type="gramEnd"/>
-      <w:r>
-        <w:t xml:space="preserve"> och skapade blogg.</w:t>
+        <w:t>VI gjorde klart login och sessions grejen och skapade blogg.</w:t>
       </w:r>
       <w:r>
         <w:t xml:space="preserve"> </w:t>
@@ -337,28 +265,12 @@
     </w:p>
     <w:p>
       <w:r>
-        <w:t xml:space="preserve">Igår: Dennis och Emma blev </w:t>
-      </w:r>
-      <w:proofErr w:type="gramStart"/>
-      <w:r>
-        <w:t>klara</w:t>
-      </w:r>
-      <w:proofErr w:type="gramEnd"/>
-      <w:r>
-        <w:t xml:space="preserve"> med login och registrering samt konto inställningar. Emil och Pontus blev klara med att länka bloggar till personer samt så måste man nu vara inloggad för att för att skapa bloggar. Hannes hjälpte alla i gruppen med diverse saker är den som kan mest och vi andra inte riktigt kan det vi borde kunna.</w:t>
-      </w:r>
-    </w:p>
-    <w:p>
-      <w:r>
-        <w:t xml:space="preserve">Idag: Emil och Emma skulle jobba med rättigheter ex moderatorer. Pontus och Dennis ska jobba med inläggen och Hannes är fortfarande på resurs. William är inte här idag </w:t>
-      </w:r>
-      <w:proofErr w:type="spellStart"/>
-      <w:r>
-        <w:t>pga</w:t>
-      </w:r>
-      <w:proofErr w:type="spellEnd"/>
-      <w:r>
-        <w:t xml:space="preserve"> utmattning men han borde jobba enligt tidsplanen hemma.     </w:t>
+        <w:t>Igår: Dennis och Emma blev klara med login och registrering samt konto inställningar. Emil och Pontus blev klara med att länka bloggar till personer samt så måste man nu vara inloggad för att för att skapa bloggar. Hannes hjälpte alla i gruppen med diverse saker är den som kan mest och vi andra inte riktigt kan det vi borde kunna.</w:t>
+      </w:r>
+    </w:p>
+    <w:p>
+      <w:r>
+        <w:t xml:space="preserve">Idag: Emil och Emma skulle jobba med rättigheter ex moderatorer. Pontus och Dennis ska jobba med inläggen och Hannes är fortfarande på resurs. William är inte här idag pga utmattning men han borde jobba enligt tidsplanen hemma.     </w:t>
       </w:r>
     </w:p>
     <w:p>
@@ -378,68 +290,12 @@
     </w:p>
     <w:p>
       <w:r>
-        <w:t xml:space="preserve">Igår: </w:t>
-      </w:r>
-      <w:proofErr w:type="spellStart"/>
-      <w:r>
-        <w:t>Markdown</w:t>
-      </w:r>
-      <w:proofErr w:type="spellEnd"/>
-      <w:r>
-        <w:t xml:space="preserve"> editor har vi nu som fungerar med </w:t>
-      </w:r>
-      <w:proofErr w:type="spellStart"/>
-      <w:r>
-        <w:t>preview</w:t>
-      </w:r>
-      <w:proofErr w:type="spellEnd"/>
-      <w:r>
-        <w:t xml:space="preserve">. Hela posten funkar. Började på sökfunktion för rättigheter (personer </w:t>
-      </w:r>
-      <w:proofErr w:type="spellStart"/>
-      <w:r>
-        <w:t>m.m</w:t>
-      </w:r>
-      <w:proofErr w:type="spellEnd"/>
-      <w:r>
-        <w:t xml:space="preserve">). Språkklass för </w:t>
-      </w:r>
-      <w:proofErr w:type="spellStart"/>
-      <w:r>
-        <w:t>errors</w:t>
-      </w:r>
-      <w:proofErr w:type="spellEnd"/>
-      <w:r>
-        <w:t xml:space="preserve">. </w:t>
-      </w:r>
-    </w:p>
-    <w:p>
-      <w:r>
-        <w:t xml:space="preserve">Idag: </w:t>
-      </w:r>
-      <w:proofErr w:type="spellStart"/>
-      <w:r>
-        <w:t>Captchan</w:t>
-      </w:r>
-      <w:proofErr w:type="spellEnd"/>
-      <w:r>
-        <w:t xml:space="preserve"> borde vara klar innan lunch, sen post efteråt. Dennis och Pontus ska fortsätta lägga in poster i databasen. Emma och Emil kommer fortsätta hålla på med rättigheter. Vi hade besök av </w:t>
-      </w:r>
-      <w:proofErr w:type="spellStart"/>
-      <w:r>
-        <w:t>Coffee</w:t>
-      </w:r>
-      <w:proofErr w:type="spellEnd"/>
-      <w:r>
-        <w:t xml:space="preserve"> </w:t>
-      </w:r>
-      <w:proofErr w:type="spellStart"/>
-      <w:r>
-        <w:t>Stain</w:t>
-      </w:r>
-      <w:proofErr w:type="spellEnd"/>
-      <w:r>
-        <w:t xml:space="preserve"> Studios med. Hannes jobbar med sökfunktion för användare, bloggar m.m. </w:t>
+        <w:t xml:space="preserve">Igår: Markdown editor har vi nu som fungerar med preview. Hela posten funkar. Började på sökfunktion för rättigheter (personer m.m). Språkklass för errors. </w:t>
+      </w:r>
+    </w:p>
+    <w:p>
+      <w:r>
+        <w:t xml:space="preserve">Idag: Captchan borde vara klar innan lunch, sen post efteråt. Dennis och Pontus ska fortsätta lägga in poster i databasen. Emma och Emil kommer fortsätta hålla på med rättigheter. Vi hade besök av Coffee Stain Studios med. Hannes jobbar med sökfunktion för användare, bloggar m.m. </w:t>
       </w:r>
     </w:p>
     <w:p>
@@ -462,44 +318,12 @@
     </w:p>
     <w:p>
       <w:r>
-        <w:t>Igår: Pontus och Dennis är klara med post-</w:t>
-      </w:r>
-      <w:proofErr w:type="spellStart"/>
-      <w:r>
-        <w:t>formet</w:t>
-      </w:r>
-      <w:proofErr w:type="spellEnd"/>
-      <w:r>
-        <w:t xml:space="preserve"> så att den kan lägga in i databasen men har kvar att kolla så att </w:t>
-      </w:r>
-      <w:proofErr w:type="spellStart"/>
-      <w:r>
-        <w:t>urlen</w:t>
-      </w:r>
-      <w:proofErr w:type="spellEnd"/>
-      <w:r>
-        <w:t xml:space="preserve"> inte är tagen och lägga till taggs. Emil och Emma gjorde klart sökfunktionen. William gjorde klart </w:t>
-      </w:r>
-      <w:proofErr w:type="spellStart"/>
-      <w:r>
-        <w:t>captchan</w:t>
-      </w:r>
-      <w:proofErr w:type="spellEnd"/>
-      <w:r>
-        <w:t xml:space="preserve">(mer vet vi inte). Hannes fixade problem och kodkonflikter som andra stötte på och flyttade på Html-kod till en master klass.   </w:t>
-      </w:r>
-    </w:p>
-    <w:p>
-      <w:r>
-        <w:t xml:space="preserve">Idag: Pontus och Dennis ska kolla så att </w:t>
-      </w:r>
-      <w:proofErr w:type="spellStart"/>
-      <w:r>
-        <w:t>urlen</w:t>
-      </w:r>
-      <w:proofErr w:type="spellEnd"/>
-      <w:r>
-        <w:t xml:space="preserve"> inte är tagen och lägga till taggs. Emil och Emma ska fortsätta och förhoppningsvis göra klart rättigheter. Hannes ska fixa så att man kan se posts.</w:t>
+        <w:t xml:space="preserve">Igår: Pontus och Dennis är klara med post-formet så att den kan lägga in i databasen men har kvar att kolla så att urlen inte är tagen och lägga till taggs. Emil och Emma gjorde klart sökfunktionen. William gjorde klart captchan(mer vet vi inte). Hannes fixade problem och kodkonflikter som andra stötte på och flyttade på Html-kod till en master klass.   </w:t>
+      </w:r>
+    </w:p>
+    <w:p>
+      <w:r>
+        <w:t>Idag: Pontus och Dennis ska kolla så att urlen inte är tagen och lägga till taggs. Emil och Emma ska fortsätta och förhoppningsvis göra klart rättigheter. Hannes ska fixa så att man kan se posts.</w:t>
       </w:r>
     </w:p>
     <w:p>
@@ -579,26 +403,10 @@
         <w:t xml:space="preserve"> </w:t>
       </w:r>
       <w:r>
-        <w:t xml:space="preserve">Fick vi klart </w:t>
-      </w:r>
-      <w:proofErr w:type="spellStart"/>
-      <w:r>
-        <w:t>tagsen</w:t>
-      </w:r>
-      <w:proofErr w:type="spellEnd"/>
-      <w:r>
-        <w:t>, administration</w:t>
-      </w:r>
-      <w:r>
-        <w:t xml:space="preserve">s </w:t>
-      </w:r>
-      <w:proofErr w:type="gramStart"/>
-      <w:r>
-        <w:t>arbetet</w:t>
-      </w:r>
-      <w:proofErr w:type="gramEnd"/>
-      <w:r>
-        <w:t xml:space="preserve"> har påbörjats,</w:t>
+        <w:t>Fick vi klart tagsen, administration</w:t>
+      </w:r>
+      <w:r>
+        <w:t>s arbetet har påbörjats,</w:t>
       </w:r>
       <w:r>
         <w:t xml:space="preserve"> status på inlägg.</w:t>
@@ -664,15 +472,7 @@
         <w:t xml:space="preserve"> </w:t>
       </w:r>
       <w:r>
-        <w:t xml:space="preserve"> Separerade lite forms och fixade så att blogg </w:t>
-      </w:r>
-      <w:proofErr w:type="spellStart"/>
-      <w:r>
-        <w:t>urler</w:t>
-      </w:r>
-      <w:proofErr w:type="spellEnd"/>
-      <w:r>
-        <w:t xml:space="preserve"> måste vara unika.</w:t>
+        <w:t xml:space="preserve"> Separerade lite forms och fixade så att blogg urler måste vara unika.</w:t>
       </w:r>
     </w:p>
     <w:p>
@@ -683,37 +483,13 @@
         <w:t xml:space="preserve"> </w:t>
       </w:r>
       <w:r>
-        <w:t xml:space="preserve">Sätta vem som får ta bort poster, </w:t>
-      </w:r>
-      <w:proofErr w:type="spellStart"/>
-      <w:r>
-        <w:t>unfollow</w:t>
-      </w:r>
-      <w:proofErr w:type="spellEnd"/>
-      <w:r>
-        <w:t>, nek</w:t>
-      </w:r>
-      <w:r>
-        <w:t xml:space="preserve">a </w:t>
-      </w:r>
-      <w:proofErr w:type="spellStart"/>
-      <w:r>
-        <w:t>follow</w:t>
-      </w:r>
-      <w:proofErr w:type="spellEnd"/>
-      <w:r>
-        <w:t xml:space="preserve"> och vem som får följa, </w:t>
-      </w:r>
-      <w:r>
-        <w:t xml:space="preserve">flödes </w:t>
-      </w:r>
-      <w:proofErr w:type="spellStart"/>
-      <w:r>
-        <w:t>queryn</w:t>
-      </w:r>
-      <w:proofErr w:type="spellEnd"/>
-      <w:r>
-        <w:t xml:space="preserve"> ska fixas, </w:t>
+        <w:t>Sätta vem som får ta bort poster, unfollow, nek</w:t>
+      </w:r>
+      <w:r>
+        <w:t xml:space="preserve">a follow och vem som får följa, </w:t>
+      </w:r>
+      <w:r>
+        <w:t xml:space="preserve">flödes queryn ska fixas, </w:t>
       </w:r>
       <w:r>
         <w:t>kommentarer</w:t>
@@ -721,13 +497,8 @@
       <w:r>
         <w:t xml:space="preserve">, </w:t>
       </w:r>
-      <w:proofErr w:type="spellStart"/>
-      <w:r>
-        <w:t>edit</w:t>
-      </w:r>
-      <w:proofErr w:type="spellEnd"/>
-      <w:r>
-        <w:t xml:space="preserve"> post om tid finns.</w:t>
+      <w:r>
+        <w:t>edit post om tid finns.</w:t>
       </w:r>
       <w:r>
         <w:t xml:space="preserve"> Vi ska också presentera </w:t>
@@ -744,31 +515,7 @@
     </w:p>
     <w:p>
       <w:r>
-        <w:t xml:space="preserve">Ninja </w:t>
-      </w:r>
-      <w:proofErr w:type="spellStart"/>
-      <w:r>
-        <w:t>edit</w:t>
-      </w:r>
-      <w:proofErr w:type="spellEnd"/>
-      <w:r>
-        <w:t>: jag(</w:t>
-      </w:r>
-      <w:proofErr w:type="spellStart"/>
-      <w:r>
-        <w:t>pontus</w:t>
-      </w:r>
-      <w:proofErr w:type="spellEnd"/>
-      <w:r>
-        <w:t xml:space="preserve">) snor </w:t>
-      </w:r>
-      <w:proofErr w:type="spellStart"/>
-      <w:r>
-        <w:t>emils</w:t>
-      </w:r>
-      <w:proofErr w:type="spellEnd"/>
-      <w:r>
-        <w:t xml:space="preserve"> ledarroll.</w:t>
+        <w:t>Ninja edit: jag(pontus) snor emils ledarroll.</w:t>
       </w:r>
     </w:p>
     <w:p/>
@@ -794,68 +541,12 @@
         <w:t>, detta är dock utan krav på lösenord. Emil var sjuk igår och hade huvudvärk. Dennis fixade så att man inte kan ta bort varandras poster han fixade även så att registreringsinputen måste vara valid.</w:t>
       </w:r>
       <w:r>
-        <w:t xml:space="preserve"> Dennis har även gjort klart de sista funktionerna på </w:t>
-      </w:r>
-      <w:proofErr w:type="spellStart"/>
-      <w:r>
-        <w:t>followers</w:t>
-      </w:r>
-      <w:proofErr w:type="spellEnd"/>
-      <w:r>
-        <w:t xml:space="preserve"> så nu kan man ta bort följnings frågor och följare. William jobbar fortfarande på kommentaren, han har problem med </w:t>
-      </w:r>
-      <w:proofErr w:type="gramStart"/>
-      <w:r>
-        <w:t>sina</w:t>
-      </w:r>
-      <w:proofErr w:type="gramEnd"/>
-      <w:r>
-        <w:t xml:space="preserve"> </w:t>
-      </w:r>
-      <w:proofErr w:type="gramStart"/>
-      <w:r>
-        <w:t>SQL</w:t>
-      </w:r>
-      <w:proofErr w:type="gramEnd"/>
-      <w:r>
-        <w:t xml:space="preserve"> </w:t>
-      </w:r>
-      <w:proofErr w:type="spellStart"/>
-      <w:r>
-        <w:t>queries</w:t>
-      </w:r>
-      <w:proofErr w:type="spellEnd"/>
-      <w:r>
-        <w:t xml:space="preserve">. Hannes fixade </w:t>
-      </w:r>
-      <w:proofErr w:type="spellStart"/>
-      <w:r>
-        <w:t>frontend</w:t>
-      </w:r>
-      <w:proofErr w:type="spellEnd"/>
-      <w:r>
-        <w:t xml:space="preserve"> och gjorde research för att kunna förhindra XSS.</w:t>
-      </w:r>
-    </w:p>
-    <w:p>
-      <w:r>
-        <w:t xml:space="preserve">Idag: Hannes ska göra mer </w:t>
-      </w:r>
-      <w:proofErr w:type="spellStart"/>
-      <w:r>
-        <w:t>reasearch</w:t>
-      </w:r>
-      <w:proofErr w:type="spellEnd"/>
-      <w:r>
-        <w:t xml:space="preserve"> om anti XSS metoder. William ska fortsätta med </w:t>
-      </w:r>
-      <w:proofErr w:type="spellStart"/>
-      <w:r>
-        <w:t>kommetars-Queries</w:t>
-      </w:r>
-      <w:proofErr w:type="spellEnd"/>
-      <w:r>
-        <w:t xml:space="preserve">. Emma ska lägga till så man behöver skriva lösenord för att ta bort bloggar och poster. Dennis ska lägga till en sida där man kan se alla följare och hantera dessa. </w:t>
+        <w:t xml:space="preserve"> Dennis har även gjort klart de sista funktionerna på followers så nu kan man ta bort följnings frågor och följare. William jobbar fortfarande på kommentaren, han har problem med sina SQL queries. Hannes fixade frontend och gjorde research för att kunna förhindra XSS.</w:t>
+      </w:r>
+    </w:p>
+    <w:p>
+      <w:r>
+        <w:t xml:space="preserve">Idag: Hannes ska göra mer reasearch om anti XSS metoder. William ska fortsätta med kommetars-Queries. Emma ska lägga till så man behöver skriva lösenord för att ta bort bloggar och poster. Dennis ska lägga till en sida där man kan se alla följare och hantera dessa. </w:t>
       </w:r>
       <w:r>
         <w:t xml:space="preserve">Pontus </w:t>
@@ -878,23 +569,7 @@
     </w:p>
     <w:p>
       <w:r>
-        <w:t xml:space="preserve">Igår: Vi jobbade med </w:t>
-      </w:r>
-      <w:proofErr w:type="spellStart"/>
-      <w:r>
-        <w:t>Theres</w:t>
-      </w:r>
-      <w:proofErr w:type="spellEnd"/>
-      <w:r>
-        <w:t xml:space="preserve"> uppgift hela förmiddagen. Hannes var konsult åt andra, Emil och Pontus jobbade med att redigera inlägg. Emma gjorde en lösenordscheck på </w:t>
-      </w:r>
-      <w:proofErr w:type="gramStart"/>
-      <w:r>
-        <w:t>ta</w:t>
-      </w:r>
-      <w:proofErr w:type="gramEnd"/>
-      <w:r>
-        <w:t xml:space="preserve"> bort blogg, Dennis gjorde en lista på alla som följer dina bloggar, sen så gjorde vi så att man kan se bloggarna man har rättigheter till och vilka bloggar du följer. William jobbade med sessions och kommentarer.</w:t>
+        <w:t>Igår: Vi jobbade med Theres uppgift hela förmiddagen. Hannes var konsult åt andra, Emil och Pontus jobbade med att redigera inlägg. Emma gjorde en lösenordscheck på ta bort blogg, Dennis gjorde en lista på alla som följer dina bloggar, sen så gjorde vi så att man kan se bloggarna man har rättigheter till och vilka bloggar du följer. William jobbade med sessions och kommentarer.</w:t>
       </w:r>
     </w:p>
     <w:p>
@@ -903,23 +578,7 @@
         <w:t xml:space="preserve">Idag: </w:t>
       </w:r>
       <w:r>
-        <w:t xml:space="preserve">Emma och Dennis ska fixa ett formulär för att ge rättigheter, Emil och Pontus ska fortsätta med </w:t>
-      </w:r>
-      <w:proofErr w:type="spellStart"/>
-      <w:r>
-        <w:t>reidgering</w:t>
-      </w:r>
-      <w:proofErr w:type="spellEnd"/>
-      <w:r>
-        <w:t xml:space="preserve"> och sedan med taggar. William ska implementera </w:t>
-      </w:r>
-      <w:proofErr w:type="spellStart"/>
-      <w:r>
-        <w:t>kommentarssystemet</w:t>
-      </w:r>
-      <w:proofErr w:type="spellEnd"/>
-      <w:r>
-        <w:t xml:space="preserve"> och hålla på med sessions, Hannes är resurs och ska hjälpa William.</w:t>
+        <w:t>Emma och Dennis ska fixa ett formulär för att ge rättigheter, Emil och Pontus ska fortsätta med reidgering och sedan med taggar. William ska implementera kommentarssystemet och hålla på med sessions, Hannes är resurs och ska hjälpa William.</w:t>
       </w:r>
     </w:p>
     <w:p/>
@@ -930,52 +589,12 @@
     </w:p>
     <w:p>
       <w:r>
-        <w:t xml:space="preserve">I fredags:  Emma  och Dennis fixade ett </w:t>
-      </w:r>
-      <w:proofErr w:type="spellStart"/>
-      <w:r>
-        <w:t>förmulär</w:t>
-      </w:r>
-      <w:proofErr w:type="spellEnd"/>
-      <w:r>
-        <w:t xml:space="preserve"> för att ge rättigheter samt snyggade till sidan. Emil och Pontus gjorde klart redigering av poster. William blev klar med sessions för kommentarerna.  Hannes började med felsökning. </w:t>
-      </w:r>
-    </w:p>
-    <w:p>
-      <w:r>
-        <w:t xml:space="preserve">Idag: Dennis ska fixa registrerings formuläret igen för att stödja ÅÄÖ, William ska bli klar med kommentarerna. William ska fortsätta med felsökning. Emma blir ledare tills på onsdag </w:t>
-      </w:r>
-      <w:proofErr w:type="spellStart"/>
-      <w:r>
-        <w:t>kl</w:t>
-      </w:r>
-      <w:proofErr w:type="spellEnd"/>
-      <w:r>
-        <w:t xml:space="preserve"> 12 och fixa så att man ser bloggar även om man inte är inloggad samt ta bort rättigheter. Emil ska fixa en </w:t>
-      </w:r>
-      <w:proofErr w:type="spellStart"/>
-      <w:r>
-        <w:t>follower</w:t>
-      </w:r>
-      <w:proofErr w:type="spellEnd"/>
-      <w:r>
-        <w:t xml:space="preserve"> </w:t>
-      </w:r>
-      <w:proofErr w:type="spellStart"/>
-      <w:r>
-        <w:t>counter</w:t>
-      </w:r>
-      <w:proofErr w:type="spellEnd"/>
-      <w:r>
-        <w:t xml:space="preserve">.  Pontus ska fixa </w:t>
-      </w:r>
-      <w:proofErr w:type="spellStart"/>
-      <w:r>
-        <w:t>edit</w:t>
-      </w:r>
-      <w:proofErr w:type="spellEnd"/>
-      <w:r>
-        <w:t xml:space="preserve"> sakerna.</w:t>
+        <w:t xml:space="preserve">I fredags:  Emma  och Dennis fixade ett förmulär för att ge rättigheter samt snyggade till sidan. Emil och Pontus gjorde klart redigering av poster. William blev klar med sessions för kommentarerna.  Hannes började med felsökning. </w:t>
+      </w:r>
+    </w:p>
+    <w:p>
+      <w:r>
+        <w:t>Idag: Dennis ska fixa registrerings formuläret igen för att stödja ÅÄÖ, William ska bli klar med kommentarerna. William ska fortsätta med felsökning. Emma blir ledare tills på onsdag kl 12 och fixa så att man ser bloggar även om man inte är inloggad samt ta bort rättigheter. Emil ska fixa en follower counter.  Pontus ska fixa edit sakerna.</w:t>
       </w:r>
     </w:p>
     <w:p>
@@ -985,63 +604,7 @@
     </w:p>
     <w:p>
       <w:r>
-        <w:t xml:space="preserve">Igår: Dennis har fixat så att man kan se på bloggar om man inte är inloggad och fixade en </w:t>
-      </w:r>
-      <w:proofErr w:type="spellStart"/>
-      <w:r>
-        <w:t>sql</w:t>
-      </w:r>
-      <w:proofErr w:type="spellEnd"/>
-      <w:r>
-        <w:t xml:space="preserve">-fråga för att få alla bloggar. Emma la in funktion för att ta bort rättigheter för folk på bloggen. Hanes fixade så att taggar bara har ett komma mellan varandra, Emil samt </w:t>
-      </w:r>
-      <w:proofErr w:type="spellStart"/>
-      <w:r>
-        <w:t>sql</w:t>
-      </w:r>
-      <w:proofErr w:type="spellEnd"/>
-      <w:r>
-        <w:t xml:space="preserve">-frågan som Dennis fixade senare. </w:t>
-      </w:r>
-      <w:proofErr w:type="spellStart"/>
-      <w:r>
-        <w:t>Willimam</w:t>
-      </w:r>
-      <w:proofErr w:type="spellEnd"/>
-      <w:r>
-        <w:t xml:space="preserve"> fixade kommentarer och </w:t>
-      </w:r>
-      <w:proofErr w:type="spellStart"/>
-      <w:r>
-        <w:t>capthca</w:t>
-      </w:r>
-      <w:proofErr w:type="spellEnd"/>
-      <w:r>
-        <w:t xml:space="preserve">. Pontus fixade en massa </w:t>
-      </w:r>
-      <w:proofErr w:type="spellStart"/>
-      <w:r>
-        <w:t>htmlentetis</w:t>
-      </w:r>
-      <w:proofErr w:type="spellEnd"/>
-      <w:r>
-        <w:t xml:space="preserve"> och </w:t>
-      </w:r>
-      <w:proofErr w:type="spellStart"/>
-      <w:r>
-        <w:t>editpost</w:t>
-      </w:r>
-      <w:proofErr w:type="spellEnd"/>
-      <w:r>
-        <w:t xml:space="preserve"> har nu </w:t>
-      </w:r>
-      <w:proofErr w:type="spellStart"/>
-      <w:r>
-        <w:t>safety</w:t>
-      </w:r>
-      <w:proofErr w:type="spellEnd"/>
-      <w:r>
-        <w:t xml:space="preserve"> checks.</w:t>
+        <w:t>Igår: Dennis har fixat så att man kan se på bloggar om man inte är inloggad och fixade en sql-fråga för att få alla bloggar. Emma la in funktion för att ta bort rättigheter för folk på bloggen. Hanes fixade så att taggar bara har ett komma mellan varandra, Emil samt sql-frågan som Dennis fixade senare. Willimam fixade kommentarer och capthca. Pontus fixade en massa htmlentetis och editpost har nu safety checks.</w:t>
       </w:r>
     </w:p>
     <w:p>
@@ -1056,39 +619,39 @@
     </w:p>
     <w:p>
       <w:r>
-        <w:t xml:space="preserve">Igår: Dennis fixa SQL samt lite </w:t>
-      </w:r>
-      <w:proofErr w:type="spellStart"/>
-      <w:r>
-        <w:t>css</w:t>
-      </w:r>
-      <w:proofErr w:type="spellEnd"/>
-      <w:r>
-        <w:t xml:space="preserve">, Emma fixa navigatören samt snyggade till hela sidan och översatte saker som vi hade missat. Hannes fixade så att poster inte </w:t>
-      </w:r>
-      <w:proofErr w:type="spellStart"/>
-      <w:r>
-        <w:t>nestade</w:t>
-      </w:r>
-      <w:proofErr w:type="spellEnd"/>
-      <w:r>
-        <w:t xml:space="preserve"> i varandra samt hjälpte till med </w:t>
-      </w:r>
-      <w:proofErr w:type="spellStart"/>
-      <w:r>
-        <w:t>git</w:t>
-      </w:r>
-      <w:proofErr w:type="spellEnd"/>
-      <w:r>
-        <w:t>, Emil bugtesta för det mesta. Pontus fixade redigering så att man inte kan skicka in konstiga värden.</w:t>
+        <w:t>Igår: Dennis fixa SQL samt lite css, Emma fixa navigatören samt snyggade till hela sidan och översatte saker som vi hade missat. Hannes fixade så att poster inte nestade i varandra samt hjälpte till med git, Emil bugtesta för det mesta. Pontus fixade redigering så att man inte kan skicka in konstiga värden.</w:t>
       </w:r>
     </w:p>
     <w:p>
       <w:r>
         <w:t>Idag ska all jobba med presentation. Men först sak vi snabb fixa kommentarerna.</w:t>
       </w:r>
+    </w:p>
+    <w:p>
+      <w:r>
+        <w:t>27-okt</w:t>
+      </w:r>
+    </w:p>
+    <w:p>
+      <w:r>
+        <w:t>Igår: Alla började med presentationen och jobbade med den på förmiddagen. På eftermiddag så fixade alla buggar. Pontus och Emil fixade så man kunde ta bort kommentarer.</w:t>
+      </w:r>
+    </w:p>
+    <w:p>
+      <w:r>
+        <w:t xml:space="preserve">Idag: William ska fixa en bugg i kommentarerna. Resten ska jobba med presentationen </w:t>
+      </w:r>
+      <w:r>
+        <w:t>och buggfix samt jobba med Terese inlämnings uppgift.</w:t>
+      </w:r>
+    </w:p>
+    <w:p/>
+    <w:p>
       <w:bookmarkStart w:id="0" w:name="_GoBack"/>
       <w:bookmarkEnd w:id="0"/>
+      <w:r>
+        <w:t>Default sekreterare: Dennis</w:t>
+      </w:r>
     </w:p>
     <w:sectPr>
       <w:pgSz w:w="11906" w:h="16838"/>

</xml_diff>